<commit_message>
Fix XY function so that it propery maps x,y coordinates to LED index following the serpentine layout. Add several new modes.
</commit_message>
<xml_diff>
--- a/documentation/Design document.docx
+++ b/documentation/Design document.docx
@@ -972,6 +972,31 @@
     </w:p>
     <w:p>
       <w:pPr>
+        <w:pStyle w:val="Heading2"/>
+      </w:pPr>
+      <w:r>
+        <w:t>Power</w:t>
+      </w:r>
+    </w:p>
+    <w:p>
+      <w:pPr>
+        <w:pStyle w:val="ListParagraph"/>
+        <w:numPr>
+          <w:ilvl w:val="0"/>
+          <w:numId w:val="14"/>
+        </w:numPr>
+      </w:pPr>
+      <w:proofErr w:type="spellStart"/>
+      <w:r>
+        <w:t>usb</w:t>
+      </w:r>
+      <w:proofErr w:type="spellEnd"/>
+      <w:r>
+        <w:t xml:space="preserve"> c pd adjustable power supply</w:t>
+      </w:r>
+    </w:p>
+    <w:p>
+      <w:pPr>
         <w:pStyle w:val="Heading1"/>
       </w:pPr>
       <w:r>
@@ -1029,6 +1054,7 @@
         </w:numPr>
       </w:pPr>
       <w:r>
+        <w:lastRenderedPageBreak/>
         <w:t xml:space="preserve">Display dynamic </w:t>
       </w:r>
       <w:r>
@@ -1071,7 +1097,6 @@
         </w:numPr>
       </w:pPr>
       <w:r>
-        <w:lastRenderedPageBreak/>
         <w:t>Marbles ‘fall’ out the bottom ala Connect 4</w:t>
       </w:r>
     </w:p>
@@ -1132,7 +1157,15 @@
         </w:numPr>
       </w:pPr>
       <w:r>
-        <w:t>Alpha blend to next picture</w:t>
+        <w:t xml:space="preserve">Alpha </w:t>
+      </w:r>
+      <w:proofErr w:type="gramStart"/>
+      <w:r>
+        <w:t>blend</w:t>
+      </w:r>
+      <w:proofErr w:type="gramEnd"/>
+      <w:r>
+        <w:t xml:space="preserve"> to next picture</w:t>
       </w:r>
     </w:p>
     <w:p>
@@ -2712,6 +2745,119 @@
     </w:lvl>
   </w:abstractNum>
   <w:abstractNum w:abstractNumId="11" w15:restartNumberingAfterBreak="0">
+    <w:nsid w:val="653870E7"/>
+    <w:multiLevelType w:val="hybridMultilevel"/>
+    <w:tmpl w:val="459E44F6"/>
+    <w:lvl w:ilvl="0" w:tplc="04090001">
+      <w:start w:val="1"/>
+      <w:numFmt w:val="bullet"/>
+      <w:lvlText w:val=""/>
+      <w:lvlJc w:val="left"/>
+      <w:pPr>
+        <w:ind w:left="720" w:hanging="360"/>
+      </w:pPr>
+      <w:rPr>
+        <w:rFonts w:ascii="Symbol" w:hAnsi="Symbol" w:hint="default"/>
+      </w:rPr>
+    </w:lvl>
+    <w:lvl w:ilvl="1" w:tplc="04090003" w:tentative="1">
+      <w:start w:val="1"/>
+      <w:numFmt w:val="bullet"/>
+      <w:lvlText w:val="o"/>
+      <w:lvlJc w:val="left"/>
+      <w:pPr>
+        <w:ind w:left="1440" w:hanging="360"/>
+      </w:pPr>
+      <w:rPr>
+        <w:rFonts w:ascii="Courier New" w:hAnsi="Courier New" w:cs="Courier New" w:hint="default"/>
+      </w:rPr>
+    </w:lvl>
+    <w:lvl w:ilvl="2" w:tplc="04090005" w:tentative="1">
+      <w:start w:val="1"/>
+      <w:numFmt w:val="bullet"/>
+      <w:lvlText w:val=""/>
+      <w:lvlJc w:val="left"/>
+      <w:pPr>
+        <w:ind w:left="2160" w:hanging="360"/>
+      </w:pPr>
+      <w:rPr>
+        <w:rFonts w:ascii="Wingdings" w:hAnsi="Wingdings" w:hint="default"/>
+      </w:rPr>
+    </w:lvl>
+    <w:lvl w:ilvl="3" w:tplc="04090001" w:tentative="1">
+      <w:start w:val="1"/>
+      <w:numFmt w:val="bullet"/>
+      <w:lvlText w:val=""/>
+      <w:lvlJc w:val="left"/>
+      <w:pPr>
+        <w:ind w:left="2880" w:hanging="360"/>
+      </w:pPr>
+      <w:rPr>
+        <w:rFonts w:ascii="Symbol" w:hAnsi="Symbol" w:hint="default"/>
+      </w:rPr>
+    </w:lvl>
+    <w:lvl w:ilvl="4" w:tplc="04090003" w:tentative="1">
+      <w:start w:val="1"/>
+      <w:numFmt w:val="bullet"/>
+      <w:lvlText w:val="o"/>
+      <w:lvlJc w:val="left"/>
+      <w:pPr>
+        <w:ind w:left="3600" w:hanging="360"/>
+      </w:pPr>
+      <w:rPr>
+        <w:rFonts w:ascii="Courier New" w:hAnsi="Courier New" w:cs="Courier New" w:hint="default"/>
+      </w:rPr>
+    </w:lvl>
+    <w:lvl w:ilvl="5" w:tplc="04090005" w:tentative="1">
+      <w:start w:val="1"/>
+      <w:numFmt w:val="bullet"/>
+      <w:lvlText w:val=""/>
+      <w:lvlJc w:val="left"/>
+      <w:pPr>
+        <w:ind w:left="4320" w:hanging="360"/>
+      </w:pPr>
+      <w:rPr>
+        <w:rFonts w:ascii="Wingdings" w:hAnsi="Wingdings" w:hint="default"/>
+      </w:rPr>
+    </w:lvl>
+    <w:lvl w:ilvl="6" w:tplc="04090001" w:tentative="1">
+      <w:start w:val="1"/>
+      <w:numFmt w:val="bullet"/>
+      <w:lvlText w:val=""/>
+      <w:lvlJc w:val="left"/>
+      <w:pPr>
+        <w:ind w:left="5040" w:hanging="360"/>
+      </w:pPr>
+      <w:rPr>
+        <w:rFonts w:ascii="Symbol" w:hAnsi="Symbol" w:hint="default"/>
+      </w:rPr>
+    </w:lvl>
+    <w:lvl w:ilvl="7" w:tplc="04090003" w:tentative="1">
+      <w:start w:val="1"/>
+      <w:numFmt w:val="bullet"/>
+      <w:lvlText w:val="o"/>
+      <w:lvlJc w:val="left"/>
+      <w:pPr>
+        <w:ind w:left="5760" w:hanging="360"/>
+      </w:pPr>
+      <w:rPr>
+        <w:rFonts w:ascii="Courier New" w:hAnsi="Courier New" w:cs="Courier New" w:hint="default"/>
+      </w:rPr>
+    </w:lvl>
+    <w:lvl w:ilvl="8" w:tplc="04090005" w:tentative="1">
+      <w:start w:val="1"/>
+      <w:numFmt w:val="bullet"/>
+      <w:lvlText w:val=""/>
+      <w:lvlJc w:val="left"/>
+      <w:pPr>
+        <w:ind w:left="6480" w:hanging="360"/>
+      </w:pPr>
+      <w:rPr>
+        <w:rFonts w:ascii="Wingdings" w:hAnsi="Wingdings" w:hint="default"/>
+      </w:rPr>
+    </w:lvl>
+  </w:abstractNum>
+  <w:abstractNum w:abstractNumId="12" w15:restartNumberingAfterBreak="0">
     <w:nsid w:val="6BA452FB"/>
     <w:multiLevelType w:val="multilevel"/>
     <w:tmpl w:val="7FB6C718"/>
@@ -2860,7 +3006,7 @@
       </w:rPr>
     </w:lvl>
   </w:abstractNum>
-  <w:abstractNum w:abstractNumId="12" w15:restartNumberingAfterBreak="0">
+  <w:abstractNum w:abstractNumId="13" w15:restartNumberingAfterBreak="0">
     <w:nsid w:val="79620147"/>
     <w:multiLevelType w:val="multilevel"/>
     <w:tmpl w:val="4252C8B2"/>
@@ -3016,7 +3162,7 @@
     <w:abstractNumId w:val="4"/>
   </w:num>
   <w:num w:numId="3" w16cid:durableId="1271744846">
-    <w:abstractNumId w:val="11"/>
+    <w:abstractNumId w:val="12"/>
   </w:num>
   <w:num w:numId="4" w16cid:durableId="1343703191">
     <w:abstractNumId w:val="0"/>
@@ -3040,13 +3186,16 @@
     <w:abstractNumId w:val="5"/>
   </w:num>
   <w:num w:numId="11" w16cid:durableId="1975137507">
-    <w:abstractNumId w:val="12"/>
+    <w:abstractNumId w:val="13"/>
   </w:num>
   <w:num w:numId="12" w16cid:durableId="2097818201">
     <w:abstractNumId w:val="1"/>
   </w:num>
   <w:num w:numId="13" w16cid:durableId="417674325">
     <w:abstractNumId w:val="7"/>
+  </w:num>
+  <w:num w:numId="14" w16cid:durableId="393897426">
+    <w:abstractNumId w:val="11"/>
   </w:num>
 </w:numbering>
 </file>
@@ -3653,6 +3802,7 @@
   <w:style w:type="character" w:default="1" w:styleId="DefaultParagraphFont">
     <w:name w:val="Default Paragraph Font"/>
     <w:uiPriority w:val="1"/>
+    <w:semiHidden/>
     <w:unhideWhenUsed/>
   </w:style>
   <w:style w:type="table" w:default="1" w:styleId="TableNormal">

</xml_diff>

<commit_message>
Add simple 'MarbleRoller' implementation that randomly drops a marble in the top left corner and then it 'rolls' back and forth to the bottom where it disappears. This will help test whether I can give a good appearance of motion to the marbles. Update Marble Mat.scad so it can be used to generate the STL files for 3D printing Add 19x19 marble plate, back plate, and shadow box STL files Add color fading to ideas to documentation to give marbles a sense of motion Add spreadsheet to verify (column, row) conversion to LED array index function 'XY" Update the XY() function to put the beginning of the LED strip at the bottom right corner instead of the top left corner.
</commit_message>
<xml_diff>
--- a/documentation/Design document.docx
+++ b/documentation/Design document.docx
@@ -1085,7 +1085,13 @@
         </w:numPr>
       </w:pPr>
       <w:r>
-        <w:t>Marbles ‘fall’ from the top down in a random pattern ala connect 4</w:t>
+        <w:t xml:space="preserve">Try alpha blending between marbles </w:t>
+      </w:r>
+      <w:r>
+        <w:t xml:space="preserve">in motion </w:t>
+      </w:r>
+      <w:r>
+        <w:t>(ala Matrix/Kaleidoscope) to give a better sense of motion. Look at “lerp” (ask AI).</w:t>
       </w:r>
     </w:p>
     <w:p>
@@ -1097,7 +1103,21 @@
         </w:numPr>
       </w:pPr>
       <w:r>
-        <w:t>Marbles ‘fall’ out the bottom ala Connect 4</w:t>
+        <w:t>Marbles ‘fall’ from the top down in a random pattern ala connect 4</w:t>
+      </w:r>
+      <w:r>
+        <w:t xml:space="preserve"> (</w:t>
+      </w:r>
+      <w:hyperlink r:id="rId8" w:history="1">
+        <w:r>
+          <w:rPr>
+            <w:rStyle w:val="Hyperlink"/>
+          </w:rPr>
+          <w:t>need a physics engine</w:t>
+        </w:r>
+      </w:hyperlink>
+      <w:r>
+        <w:t>?)</w:t>
       </w:r>
     </w:p>
     <w:p>
@@ -1109,7 +1129,7 @@
         </w:numPr>
       </w:pPr>
       <w:r>
-        <w:t>Marbles ‘roll’ down from row to row filling in the picture</w:t>
+        <w:t>Marbles ‘fall’ out the bottom ala Connect 4</w:t>
       </w:r>
     </w:p>
     <w:p>
@@ -1121,6 +1141,18 @@
         </w:numPr>
       </w:pPr>
       <w:r>
+        <w:t>Marbles ‘roll’ down from row to row filling in the picture</w:t>
+      </w:r>
+    </w:p>
+    <w:p>
+      <w:pPr>
+        <w:pStyle w:val="ListParagraph"/>
+        <w:numPr>
+          <w:ilvl w:val="1"/>
+          <w:numId w:val="4"/>
+        </w:numPr>
+      </w:pPr>
+      <w:r>
         <w:t>Standard transitions:</w:t>
       </w:r>
     </w:p>
@@ -1157,15 +1189,7 @@
         </w:numPr>
       </w:pPr>
       <w:r>
-        <w:t xml:space="preserve">Alpha </w:t>
-      </w:r>
-      <w:proofErr w:type="gramStart"/>
-      <w:r>
-        <w:t>blend</w:t>
-      </w:r>
-      <w:proofErr w:type="gramEnd"/>
-      <w:r>
-        <w:t xml:space="preserve"> to next picture</w:t>
+        <w:t>Alpha blend to next picture</w:t>
       </w:r>
     </w:p>
     <w:p>

</xml_diff>